<commit_message>
Added command line option
</commit_message>
<xml_diff>
--- a/report.docx
+++ b/report.docx
@@ -2,6 +2,89 @@
 <file path=word/document.xml><?xml version="1.0" encoding="utf-8"?>
 <w:document xmlns:wpc="http://schemas.microsoft.com/office/word/2010/wordprocessingCanvas" xmlns:mo="http://schemas.microsoft.com/office/mac/office/2008/main" xmlns:mc="http://schemas.openxmlformats.org/markup-compatibility/2006" xmlns:mv="urn:schemas-microsoft-com:mac:vml" xmlns:o="urn:schemas-microsoft-com:office:office" xmlns:r="http://schemas.openxmlformats.org/officeDocument/2006/relationships" xmlns:m="http://schemas.openxmlformats.org/officeDocument/2006/math" xmlns:v="urn:schemas-microsoft-com:vml" xmlns:wp14="http://schemas.microsoft.com/office/word/2010/wordprocessingDrawing" xmlns:wp="http://schemas.openxmlformats.org/drawingml/2006/wordprocessingDrawing" xmlns:w10="urn:schemas-microsoft-com:office:word" xmlns:w="http://schemas.openxmlformats.org/wordprocessingml/2006/main" xmlns:w14="http://schemas.microsoft.com/office/word/2010/wordml" xmlns:wpg="http://schemas.microsoft.com/office/word/2010/wordprocessingGroup" xmlns:wpi="http://schemas.microsoft.com/office/word/2010/wordprocessingInk" xmlns:wne="http://schemas.microsoft.com/office/word/2006/wordml" xmlns:wps="http://schemas.microsoft.com/office/word/2010/wordprocessingShape" mc:Ignorable="w14 wp14">
   <w:body>
+    <w:p>
+      <w:pPr>
+        <w:jc w:val="center"/>
+        <w:rPr>
+          <w:b/>
+          <w:sz w:val="40"/>
+          <w:szCs w:val="40"/>
+        </w:rPr>
+      </w:pPr>
+      <w:r>
+        <w:rPr>
+          <w:b/>
+          <w:sz w:val="40"/>
+          <w:szCs w:val="40"/>
+        </w:rPr>
+        <w:t>A2 Report</w:t>
+      </w:r>
+    </w:p>
+    <w:p>
+      <w:pPr>
+        <w:jc w:val="both"/>
+        <w:rPr>
+          <w:b/>
+          <w:sz w:val="28"/>
+          <w:szCs w:val="28"/>
+        </w:rPr>
+      </w:pPr>
+      <w:r>
+        <w:rPr>
+          <w:b/>
+          <w:sz w:val="28"/>
+          <w:szCs w:val="28"/>
+        </w:rPr>
+        <w:t>Setup</w:t>
+      </w:r>
+    </w:p>
+    <w:p>
+      <w:pPr>
+        <w:jc w:val="both"/>
+        <w:rPr>
+          <w:sz w:val="28"/>
+          <w:szCs w:val="28"/>
+        </w:rPr>
+      </w:pPr>
+      <w:bookmarkStart w:id="0" w:name="_GoBack"/>
+      <w:bookmarkEnd w:id="0"/>
+    </w:p>
+    <w:p>
+      <w:pPr>
+        <w:jc w:val="both"/>
+        <w:rPr>
+          <w:b/>
+          <w:sz w:val="28"/>
+          <w:szCs w:val="28"/>
+        </w:rPr>
+      </w:pPr>
+    </w:p>
+    <w:p>
+      <w:pPr>
+        <w:jc w:val="both"/>
+        <w:rPr>
+          <w:b/>
+          <w:sz w:val="28"/>
+          <w:szCs w:val="28"/>
+        </w:rPr>
+      </w:pPr>
+      <w:r>
+        <w:rPr>
+          <w:b/>
+          <w:sz w:val="28"/>
+          <w:szCs w:val="28"/>
+        </w:rPr>
+        <w:t>Algorithm Comparisons</w:t>
+      </w:r>
+      <w:r>
+        <w:rPr>
+          <w:b/>
+          <w:sz w:val="28"/>
+          <w:szCs w:val="28"/>
+        </w:rPr>
+        <w:t>:</w:t>
+      </w:r>
+    </w:p>
     <w:tbl>
       <w:tblPr>
         <w:tblStyle w:val="LightGrid"/>
@@ -28,7 +111,18 @@
             <w:tcW w:w="2127" w:type="dxa"/>
           </w:tcPr>
           <w:p>
-            <w:r>
+            <w:pPr>
+              <w:jc w:val="both"/>
+              <w:rPr>
+                <w:sz w:val="28"/>
+                <w:szCs w:val="28"/>
+              </w:rPr>
+            </w:pPr>
+            <w:r>
+              <w:rPr>
+                <w:sz w:val="28"/>
+                <w:szCs w:val="28"/>
+              </w:rPr>
               <w:t>Brute-force</w:t>
             </w:r>
           </w:p>
@@ -39,6 +133,7 @@
           </w:tcPr>
           <w:p>
             <w:pPr>
+              <w:jc w:val="both"/>
               <w:cnfStyle w:val="100000000000" w:firstRow="1" w:lastRow="0" w:firstColumn="0" w:lastColumn="0" w:oddVBand="0" w:evenVBand="0" w:oddHBand="0" w:evenHBand="0" w:firstRowFirstColumn="0" w:firstRowLastColumn="0" w:lastRowFirstColumn="0" w:lastRowLastColumn="0"/>
             </w:pPr>
             <w:r>
@@ -52,6 +147,7 @@
           </w:tcPr>
           <w:p>
             <w:pPr>
+              <w:jc w:val="both"/>
               <w:cnfStyle w:val="100000000000" w:firstRow="1" w:lastRow="0" w:firstColumn="0" w:lastColumn="0" w:oddVBand="0" w:evenVBand="0" w:oddHBand="0" w:evenHBand="0" w:firstRowFirstColumn="0" w:firstRowLastColumn="0" w:lastRowFirstColumn="0" w:lastRowLastColumn="0"/>
             </w:pPr>
             <w:r>
@@ -65,6 +161,7 @@
           </w:tcPr>
           <w:p>
             <w:pPr>
+              <w:jc w:val="both"/>
               <w:cnfStyle w:val="100000000000" w:firstRow="1" w:lastRow="0" w:firstColumn="0" w:lastColumn="0" w:oddVBand="0" w:evenVBand="0" w:oddHBand="0" w:evenHBand="0" w:firstRowFirstColumn="0" w:firstRowLastColumn="0" w:lastRowFirstColumn="0" w:lastRowLastColumn="0"/>
             </w:pPr>
             <w:r>
@@ -78,6 +175,7 @@
           </w:tcPr>
           <w:p>
             <w:pPr>
+              <w:jc w:val="both"/>
               <w:cnfStyle w:val="100000000000" w:firstRow="1" w:lastRow="0" w:firstColumn="0" w:lastColumn="0" w:oddVBand="0" w:evenVBand="0" w:oddHBand="0" w:evenHBand="0" w:firstRowFirstColumn="0" w:firstRowLastColumn="0" w:lastRowFirstColumn="0" w:lastRowLastColumn="0"/>
             </w:pPr>
             <w:r>
@@ -91,6 +189,7 @@
           </w:tcPr>
           <w:p>
             <w:pPr>
+              <w:jc w:val="both"/>
               <w:cnfStyle w:val="100000000000" w:firstRow="1" w:lastRow="0" w:firstColumn="0" w:lastColumn="0" w:oddVBand="0" w:evenVBand="0" w:oddHBand="0" w:evenHBand="0" w:firstRowFirstColumn="0" w:firstRowLastColumn="0" w:lastRowFirstColumn="0" w:lastRowLastColumn="0"/>
               <w:rPr>
                 <w:b w:val="0"/>
@@ -115,6 +214,7 @@
           <w:p>
             <w:pPr>
               <w:ind w:right="-259"/>
+              <w:jc w:val="both"/>
             </w:pPr>
             <w:r>
               <w:t>Nodes</w:t>
@@ -130,6 +230,7 @@
           </w:tcPr>
           <w:p>
             <w:pPr>
+              <w:jc w:val="both"/>
               <w:cnfStyle w:val="000000100000" w:firstRow="0" w:lastRow="0" w:firstColumn="0" w:lastColumn="0" w:oddVBand="0" w:evenVBand="0" w:oddHBand="1" w:evenHBand="0" w:firstRowFirstColumn="0" w:firstRowLastColumn="0" w:lastRowFirstColumn="0" w:lastRowLastColumn="0"/>
             </w:pPr>
             <w:r>
@@ -143,6 +244,7 @@
           </w:tcPr>
           <w:p>
             <w:pPr>
+              <w:jc w:val="both"/>
               <w:cnfStyle w:val="000000100000" w:firstRow="0" w:lastRow="0" w:firstColumn="0" w:lastColumn="0" w:oddVBand="0" w:evenVBand="0" w:oddHBand="1" w:evenHBand="0" w:firstRowFirstColumn="0" w:firstRowLastColumn="0" w:lastRowFirstColumn="0" w:lastRowLastColumn="0"/>
             </w:pPr>
             <w:r>
@@ -156,6 +258,7 @@
           </w:tcPr>
           <w:p>
             <w:pPr>
+              <w:jc w:val="both"/>
               <w:cnfStyle w:val="000000100000" w:firstRow="0" w:lastRow="0" w:firstColumn="0" w:lastColumn="0" w:oddVBand="0" w:evenVBand="0" w:oddHBand="1" w:evenHBand="0" w:firstRowFirstColumn="0" w:firstRowLastColumn="0" w:lastRowFirstColumn="0" w:lastRowLastColumn="0"/>
             </w:pPr>
             <w:r>
@@ -169,6 +272,7 @@
           </w:tcPr>
           <w:p>
             <w:pPr>
+              <w:jc w:val="both"/>
               <w:cnfStyle w:val="000000100000" w:firstRow="0" w:lastRow="0" w:firstColumn="0" w:lastColumn="0" w:oddVBand="0" w:evenVBand="0" w:oddHBand="1" w:evenHBand="0" w:firstRowFirstColumn="0" w:firstRowLastColumn="0" w:lastRowFirstColumn="0" w:lastRowLastColumn="0"/>
             </w:pPr>
             <w:r>
@@ -182,6 +286,7 @@
           </w:tcPr>
           <w:p>
             <w:pPr>
+              <w:jc w:val="both"/>
               <w:cnfStyle w:val="000000100000" w:firstRow="0" w:lastRow="0" w:firstColumn="0" w:lastColumn="0" w:oddVBand="0" w:evenVBand="0" w:oddHBand="1" w:evenHBand="0" w:firstRowFirstColumn="0" w:firstRowLastColumn="0" w:lastRowFirstColumn="0" w:lastRowLastColumn="0"/>
             </w:pPr>
             <w:r>
@@ -201,6 +306,9 @@
             <w:tcW w:w="2127" w:type="dxa"/>
           </w:tcPr>
           <w:p>
+            <w:pPr>
+              <w:jc w:val="both"/>
+            </w:pPr>
             <w:r>
               <w:t>Total</w:t>
             </w:r>
@@ -215,6 +323,7 @@
           </w:tcPr>
           <w:p>
             <w:pPr>
+              <w:jc w:val="both"/>
               <w:cnfStyle w:val="000000010000" w:firstRow="0" w:lastRow="0" w:firstColumn="0" w:lastColumn="0" w:oddVBand="0" w:evenVBand="0" w:oddHBand="0" w:evenHBand="1" w:firstRowFirstColumn="0" w:firstRowLastColumn="0" w:lastRowFirstColumn="0" w:lastRowLastColumn="0"/>
             </w:pPr>
             <w:r>
@@ -228,6 +337,7 @@
           </w:tcPr>
           <w:p>
             <w:pPr>
+              <w:jc w:val="both"/>
               <w:cnfStyle w:val="000000010000" w:firstRow="0" w:lastRow="0" w:firstColumn="0" w:lastColumn="0" w:oddVBand="0" w:evenVBand="0" w:oddHBand="0" w:evenHBand="1" w:firstRowFirstColumn="0" w:firstRowLastColumn="0" w:lastRowFirstColumn="0" w:lastRowLastColumn="0"/>
             </w:pPr>
             <w:r>
@@ -241,6 +351,7 @@
           </w:tcPr>
           <w:p>
             <w:pPr>
+              <w:jc w:val="both"/>
               <w:cnfStyle w:val="000000010000" w:firstRow="0" w:lastRow="0" w:firstColumn="0" w:lastColumn="0" w:oddVBand="0" w:evenVBand="0" w:oddHBand="0" w:evenHBand="1" w:firstRowFirstColumn="0" w:firstRowLastColumn="0" w:lastRowFirstColumn="0" w:lastRowLastColumn="0"/>
             </w:pPr>
             <w:r>
@@ -254,6 +365,7 @@
           </w:tcPr>
           <w:p>
             <w:pPr>
+              <w:jc w:val="both"/>
               <w:cnfStyle w:val="000000010000" w:firstRow="0" w:lastRow="0" w:firstColumn="0" w:lastColumn="0" w:oddVBand="0" w:evenVBand="0" w:oddHBand="0" w:evenHBand="1" w:firstRowFirstColumn="0" w:firstRowLastColumn="0" w:lastRowFirstColumn="0" w:lastRowLastColumn="0"/>
             </w:pPr>
             <w:r>
@@ -267,6 +379,7 @@
           </w:tcPr>
           <w:p>
             <w:pPr>
+              <w:jc w:val="both"/>
               <w:cnfStyle w:val="000000010000" w:firstRow="0" w:lastRow="0" w:firstColumn="0" w:lastColumn="0" w:oddVBand="0" w:evenVBand="0" w:oddHBand="0" w:evenHBand="1" w:firstRowFirstColumn="0" w:firstRowLastColumn="0" w:lastRowFirstColumn="0" w:lastRowLastColumn="0"/>
             </w:pPr>
             <w:r>
@@ -286,6 +399,9 @@
             <w:tcW w:w="2127" w:type="dxa"/>
           </w:tcPr>
           <w:p>
+            <w:pPr>
+              <w:jc w:val="both"/>
+            </w:pPr>
             <w:r>
               <w:t>Algorithm</w:t>
             </w:r>
@@ -300,6 +416,7 @@
           </w:tcPr>
           <w:p>
             <w:pPr>
+              <w:jc w:val="both"/>
               <w:cnfStyle w:val="000000100000" w:firstRow="0" w:lastRow="0" w:firstColumn="0" w:lastColumn="0" w:oddVBand="0" w:evenVBand="0" w:oddHBand="1" w:evenHBand="0" w:firstRowFirstColumn="0" w:firstRowLastColumn="0" w:lastRowFirstColumn="0" w:lastRowLastColumn="0"/>
             </w:pPr>
             <w:r>
@@ -313,6 +430,7 @@
           </w:tcPr>
           <w:p>
             <w:pPr>
+              <w:jc w:val="both"/>
               <w:cnfStyle w:val="000000100000" w:firstRow="0" w:lastRow="0" w:firstColumn="0" w:lastColumn="0" w:oddVBand="0" w:evenVBand="0" w:oddHBand="1" w:evenHBand="0" w:firstRowFirstColumn="0" w:firstRowLastColumn="0" w:lastRowFirstColumn="0" w:lastRowLastColumn="0"/>
             </w:pPr>
             <w:r>
@@ -326,6 +444,7 @@
           </w:tcPr>
           <w:p>
             <w:pPr>
+              <w:jc w:val="both"/>
               <w:cnfStyle w:val="000000100000" w:firstRow="0" w:lastRow="0" w:firstColumn="0" w:lastColumn="0" w:oddVBand="0" w:evenVBand="0" w:oddHBand="1" w:evenHBand="0" w:firstRowFirstColumn="0" w:firstRowLastColumn="0" w:lastRowFirstColumn="0" w:lastRowLastColumn="0"/>
             </w:pPr>
             <w:r>
@@ -339,6 +458,7 @@
           </w:tcPr>
           <w:p>
             <w:pPr>
+              <w:jc w:val="both"/>
               <w:cnfStyle w:val="000000100000" w:firstRow="0" w:lastRow="0" w:firstColumn="0" w:lastColumn="0" w:oddVBand="0" w:evenVBand="0" w:oddHBand="1" w:evenHBand="0" w:firstRowFirstColumn="0" w:firstRowLastColumn="0" w:lastRowFirstColumn="0" w:lastRowLastColumn="0"/>
             </w:pPr>
             <w:r>
@@ -352,6 +472,7 @@
           </w:tcPr>
           <w:p>
             <w:pPr>
+              <w:jc w:val="both"/>
               <w:cnfStyle w:val="000000100000" w:firstRow="0" w:lastRow="0" w:firstColumn="0" w:lastColumn="0" w:oddVBand="0" w:evenVBand="0" w:oddHBand="1" w:evenHBand="0" w:firstRowFirstColumn="0" w:firstRowLastColumn="0" w:lastRowFirstColumn="0" w:lastRowLastColumn="0"/>
             </w:pPr>
             <w:r>
@@ -361,7 +482,11 @@
         </w:tc>
       </w:tr>
     </w:tbl>
-    <w:p/>
+    <w:p>
+      <w:pPr>
+        <w:jc w:val="both"/>
+      </w:pPr>
+    </w:p>
     <w:tbl>
       <w:tblPr>
         <w:tblStyle w:val="LightGrid"/>
@@ -388,7 +513,18 @@
             <w:tcW w:w="2127" w:type="dxa"/>
           </w:tcPr>
           <w:p>
-            <w:r>
+            <w:pPr>
+              <w:jc w:val="both"/>
+              <w:rPr>
+                <w:sz w:val="28"/>
+                <w:szCs w:val="28"/>
+              </w:rPr>
+            </w:pPr>
+            <w:r>
+              <w:rPr>
+                <w:sz w:val="28"/>
+                <w:szCs w:val="28"/>
+              </w:rPr>
               <w:t>Backtracking</w:t>
             </w:r>
           </w:p>
@@ -399,6 +535,7 @@
           </w:tcPr>
           <w:p>
             <w:pPr>
+              <w:jc w:val="both"/>
               <w:cnfStyle w:val="100000000000" w:firstRow="1" w:lastRow="0" w:firstColumn="0" w:lastColumn="0" w:oddVBand="0" w:evenVBand="0" w:oddHBand="0" w:evenHBand="0" w:firstRowFirstColumn="0" w:firstRowLastColumn="0" w:lastRowFirstColumn="0" w:lastRowLastColumn="0"/>
             </w:pPr>
             <w:r>
@@ -412,6 +549,7 @@
           </w:tcPr>
           <w:p>
             <w:pPr>
+              <w:jc w:val="both"/>
               <w:cnfStyle w:val="100000000000" w:firstRow="1" w:lastRow="0" w:firstColumn="0" w:lastColumn="0" w:oddVBand="0" w:evenVBand="0" w:oddHBand="0" w:evenHBand="0" w:firstRowFirstColumn="0" w:firstRowLastColumn="0" w:lastRowFirstColumn="0" w:lastRowLastColumn="0"/>
             </w:pPr>
             <w:r>
@@ -425,6 +563,7 @@
           </w:tcPr>
           <w:p>
             <w:pPr>
+              <w:jc w:val="both"/>
               <w:cnfStyle w:val="100000000000" w:firstRow="1" w:lastRow="0" w:firstColumn="0" w:lastColumn="0" w:oddVBand="0" w:evenVBand="0" w:oddHBand="0" w:evenHBand="0" w:firstRowFirstColumn="0" w:firstRowLastColumn="0" w:lastRowFirstColumn="0" w:lastRowLastColumn="0"/>
             </w:pPr>
             <w:r>
@@ -438,6 +577,7 @@
           </w:tcPr>
           <w:p>
             <w:pPr>
+              <w:jc w:val="both"/>
               <w:cnfStyle w:val="100000000000" w:firstRow="1" w:lastRow="0" w:firstColumn="0" w:lastColumn="0" w:oddVBand="0" w:evenVBand="0" w:oddHBand="0" w:evenHBand="0" w:firstRowFirstColumn="0" w:firstRowLastColumn="0" w:lastRowFirstColumn="0" w:lastRowLastColumn="0"/>
             </w:pPr>
             <w:r>
@@ -451,6 +591,7 @@
           </w:tcPr>
           <w:p>
             <w:pPr>
+              <w:jc w:val="both"/>
               <w:cnfStyle w:val="100000000000" w:firstRow="1" w:lastRow="0" w:firstColumn="0" w:lastColumn="0" w:oddVBand="0" w:evenVBand="0" w:oddHBand="0" w:evenHBand="0" w:firstRowFirstColumn="0" w:firstRowLastColumn="0" w:lastRowFirstColumn="0" w:lastRowLastColumn="0"/>
               <w:rPr>
                 <w:b w:val="0"/>
@@ -475,6 +616,7 @@
           <w:p>
             <w:pPr>
               <w:ind w:right="-259"/>
+              <w:jc w:val="both"/>
             </w:pPr>
             <w:r>
               <w:t>Nodes Explored</w:t>
@@ -487,10 +629,11 @@
           </w:tcPr>
           <w:p>
             <w:pPr>
+              <w:jc w:val="both"/>
               <w:cnfStyle w:val="000000100000" w:firstRow="0" w:lastRow="0" w:firstColumn="0" w:lastColumn="0" w:oddVBand="0" w:evenVBand="0" w:oddHBand="1" w:evenHBand="0" w:firstRowFirstColumn="0" w:firstRowLastColumn="0" w:lastRowFirstColumn="0" w:lastRowLastColumn="0"/>
             </w:pPr>
             <w:r>
-              <w:t>94</w:t>
+              <w:t>687</w:t>
             </w:r>
           </w:p>
         </w:tc>
@@ -500,10 +643,11 @@
           </w:tcPr>
           <w:p>
             <w:pPr>
+              <w:jc w:val="both"/>
               <w:cnfStyle w:val="000000100000" w:firstRow="0" w:lastRow="0" w:firstColumn="0" w:lastColumn="0" w:oddVBand="0" w:evenVBand="0" w:oddHBand="1" w:evenHBand="0" w:firstRowFirstColumn="0" w:firstRowLastColumn="0" w:lastRowFirstColumn="0" w:lastRowLastColumn="0"/>
             </w:pPr>
             <w:r>
-              <w:t>911</w:t>
+              <w:t>8008</w:t>
             </w:r>
           </w:p>
         </w:tc>
@@ -513,10 +657,11 @@
           </w:tcPr>
           <w:p>
             <w:pPr>
+              <w:jc w:val="both"/>
               <w:cnfStyle w:val="000000100000" w:firstRow="0" w:lastRow="0" w:firstColumn="0" w:lastColumn="0" w:oddVBand="0" w:evenVBand="0" w:oddHBand="1" w:evenHBand="0" w:firstRowFirstColumn="0" w:firstRowLastColumn="0" w:lastRowFirstColumn="0" w:lastRowLastColumn="0"/>
             </w:pPr>
             <w:r>
-              <w:t>1619</w:t>
+              <w:t>14340</w:t>
             </w:r>
           </w:p>
         </w:tc>
@@ -526,10 +671,11 @@
           </w:tcPr>
           <w:p>
             <w:pPr>
+              <w:jc w:val="both"/>
               <w:cnfStyle w:val="000000100000" w:firstRow="0" w:lastRow="0" w:firstColumn="0" w:lastColumn="0" w:oddVBand="0" w:evenVBand="0" w:oddHBand="1" w:evenHBand="0" w:firstRowFirstColumn="0" w:firstRowLastColumn="0" w:lastRowFirstColumn="0" w:lastRowLastColumn="0"/>
             </w:pPr>
             <w:r>
-              <w:t>542</w:t>
+              <w:t>4621</w:t>
             </w:r>
           </w:p>
         </w:tc>
@@ -539,10 +685,11 @@
           </w:tcPr>
           <w:p>
             <w:pPr>
+              <w:jc w:val="both"/>
               <w:cnfStyle w:val="000000100000" w:firstRow="0" w:lastRow="0" w:firstColumn="0" w:lastColumn="0" w:oddVBand="0" w:evenVBand="0" w:oddHBand="1" w:evenHBand="0" w:firstRowFirstColumn="0" w:firstRowLastColumn="0" w:lastRowFirstColumn="0" w:lastRowLastColumn="0"/>
             </w:pPr>
             <w:r>
-              <w:t>291</w:t>
+              <w:t>2359</w:t>
             </w:r>
           </w:p>
         </w:tc>
@@ -558,6 +705,9 @@
             <w:tcW w:w="2127" w:type="dxa"/>
           </w:tcPr>
           <w:p>
+            <w:pPr>
+              <w:jc w:val="both"/>
+            </w:pPr>
             <w:r>
               <w:t>Total</w:t>
             </w:r>
@@ -572,6 +722,7 @@
           </w:tcPr>
           <w:p>
             <w:pPr>
+              <w:jc w:val="both"/>
               <w:cnfStyle w:val="000000010000" w:firstRow="0" w:lastRow="0" w:firstColumn="0" w:lastColumn="0" w:oddVBand="0" w:evenVBand="0" w:oddHBand="0" w:evenHBand="1" w:firstRowFirstColumn="0" w:firstRowLastColumn="0" w:lastRowFirstColumn="0" w:lastRowLastColumn="0"/>
             </w:pPr>
             <w:r>
@@ -585,6 +736,7 @@
           </w:tcPr>
           <w:p>
             <w:pPr>
+              <w:jc w:val="both"/>
               <w:cnfStyle w:val="000000010000" w:firstRow="0" w:lastRow="0" w:firstColumn="0" w:lastColumn="0" w:oddVBand="0" w:evenVBand="0" w:oddHBand="0" w:evenHBand="1" w:firstRowFirstColumn="0" w:firstRowLastColumn="0" w:lastRowFirstColumn="0" w:lastRowLastColumn="0"/>
             </w:pPr>
             <w:r>
@@ -598,6 +750,7 @@
           </w:tcPr>
           <w:p>
             <w:pPr>
+              <w:jc w:val="both"/>
               <w:cnfStyle w:val="000000010000" w:firstRow="0" w:lastRow="0" w:firstColumn="0" w:lastColumn="0" w:oddVBand="0" w:evenVBand="0" w:oddHBand="0" w:evenHBand="1" w:firstRowFirstColumn="0" w:firstRowLastColumn="0" w:lastRowFirstColumn="0" w:lastRowLastColumn="0"/>
             </w:pPr>
             <w:r>
@@ -611,6 +764,7 @@
           </w:tcPr>
           <w:p>
             <w:pPr>
+              <w:jc w:val="both"/>
               <w:cnfStyle w:val="000000010000" w:firstRow="0" w:lastRow="0" w:firstColumn="0" w:lastColumn="0" w:oddVBand="0" w:evenVBand="0" w:oddHBand="0" w:evenHBand="1" w:firstRowFirstColumn="0" w:firstRowLastColumn="0" w:lastRowFirstColumn="0" w:lastRowLastColumn="0"/>
             </w:pPr>
             <w:r>
@@ -624,6 +778,7 @@
           </w:tcPr>
           <w:p>
             <w:pPr>
+              <w:jc w:val="both"/>
               <w:cnfStyle w:val="000000010000" w:firstRow="0" w:lastRow="0" w:firstColumn="0" w:lastColumn="0" w:oddVBand="0" w:evenVBand="0" w:oddHBand="0" w:evenHBand="1" w:firstRowFirstColumn="0" w:firstRowLastColumn="0" w:lastRowFirstColumn="0" w:lastRowLastColumn="0"/>
             </w:pPr>
             <w:r>
@@ -643,6 +798,9 @@
             <w:tcW w:w="2127" w:type="dxa"/>
           </w:tcPr>
           <w:p>
+            <w:pPr>
+              <w:jc w:val="both"/>
+            </w:pPr>
             <w:r>
               <w:t>Algorithm</w:t>
             </w:r>
@@ -657,6 +815,7 @@
           </w:tcPr>
           <w:p>
             <w:pPr>
+              <w:jc w:val="both"/>
               <w:cnfStyle w:val="000000100000" w:firstRow="0" w:lastRow="0" w:firstColumn="0" w:lastColumn="0" w:oddVBand="0" w:evenVBand="0" w:oddHBand="1" w:evenHBand="0" w:firstRowFirstColumn="0" w:firstRowLastColumn="0" w:lastRowFirstColumn="0" w:lastRowLastColumn="0"/>
             </w:pPr>
             <w:r>
@@ -670,6 +829,7 @@
           </w:tcPr>
           <w:p>
             <w:pPr>
+              <w:jc w:val="both"/>
               <w:cnfStyle w:val="000000100000" w:firstRow="0" w:lastRow="0" w:firstColumn="0" w:lastColumn="0" w:oddVBand="0" w:evenVBand="0" w:oddHBand="1" w:evenHBand="0" w:firstRowFirstColumn="0" w:firstRowLastColumn="0" w:lastRowFirstColumn="0" w:lastRowLastColumn="0"/>
             </w:pPr>
             <w:r>
@@ -683,6 +843,7 @@
           </w:tcPr>
           <w:p>
             <w:pPr>
+              <w:jc w:val="both"/>
               <w:cnfStyle w:val="000000100000" w:firstRow="0" w:lastRow="0" w:firstColumn="0" w:lastColumn="0" w:oddVBand="0" w:evenVBand="0" w:oddHBand="1" w:evenHBand="0" w:firstRowFirstColumn="0" w:firstRowLastColumn="0" w:lastRowFirstColumn="0" w:lastRowLastColumn="0"/>
             </w:pPr>
             <w:r>
@@ -696,6 +857,7 @@
           </w:tcPr>
           <w:p>
             <w:pPr>
+              <w:jc w:val="both"/>
               <w:cnfStyle w:val="000000100000" w:firstRow="0" w:lastRow="0" w:firstColumn="0" w:lastColumn="0" w:oddVBand="0" w:evenVBand="0" w:oddHBand="1" w:evenHBand="0" w:firstRowFirstColumn="0" w:firstRowLastColumn="0" w:lastRowFirstColumn="0" w:lastRowLastColumn="0"/>
             </w:pPr>
             <w:r>
@@ -709,6 +871,7 @@
           </w:tcPr>
           <w:p>
             <w:pPr>
+              <w:jc w:val="both"/>
               <w:cnfStyle w:val="000000100000" w:firstRow="0" w:lastRow="0" w:firstColumn="0" w:lastColumn="0" w:oddVBand="0" w:evenVBand="0" w:oddHBand="1" w:evenHBand="0" w:firstRowFirstColumn="0" w:firstRowLastColumn="0" w:lastRowFirstColumn="0" w:lastRowLastColumn="0"/>
             </w:pPr>
             <w:r>
@@ -718,7 +881,11 @@
         </w:tc>
       </w:tr>
     </w:tbl>
-    <w:p/>
+    <w:p>
+      <w:pPr>
+        <w:jc w:val="both"/>
+      </w:pPr>
+    </w:p>
     <w:tbl>
       <w:tblPr>
         <w:tblStyle w:val="LightGrid"/>
@@ -745,7 +912,18 @@
             <w:tcW w:w="2127" w:type="dxa"/>
           </w:tcPr>
           <w:p>
-            <w:r>
+            <w:pPr>
+              <w:jc w:val="both"/>
+              <w:rPr>
+                <w:sz w:val="28"/>
+                <w:szCs w:val="28"/>
+              </w:rPr>
+            </w:pPr>
+            <w:r>
+              <w:rPr>
+                <w:sz w:val="28"/>
+                <w:szCs w:val="28"/>
+              </w:rPr>
               <w:t>FC with MRV</w:t>
             </w:r>
           </w:p>
@@ -756,6 +934,7 @@
           </w:tcPr>
           <w:p>
             <w:pPr>
+              <w:jc w:val="both"/>
               <w:cnfStyle w:val="100000000000" w:firstRow="1" w:lastRow="0" w:firstColumn="0" w:lastColumn="0" w:oddVBand="0" w:evenVBand="0" w:oddHBand="0" w:evenHBand="0" w:firstRowFirstColumn="0" w:firstRowLastColumn="0" w:lastRowFirstColumn="0" w:lastRowLastColumn="0"/>
             </w:pPr>
             <w:r>
@@ -769,6 +948,7 @@
           </w:tcPr>
           <w:p>
             <w:pPr>
+              <w:jc w:val="both"/>
               <w:cnfStyle w:val="100000000000" w:firstRow="1" w:lastRow="0" w:firstColumn="0" w:lastColumn="0" w:oddVBand="0" w:evenVBand="0" w:oddHBand="0" w:evenHBand="0" w:firstRowFirstColumn="0" w:firstRowLastColumn="0" w:lastRowFirstColumn="0" w:lastRowLastColumn="0"/>
             </w:pPr>
             <w:r>
@@ -782,6 +962,7 @@
           </w:tcPr>
           <w:p>
             <w:pPr>
+              <w:jc w:val="both"/>
               <w:cnfStyle w:val="100000000000" w:firstRow="1" w:lastRow="0" w:firstColumn="0" w:lastColumn="0" w:oddVBand="0" w:evenVBand="0" w:oddHBand="0" w:evenHBand="0" w:firstRowFirstColumn="0" w:firstRowLastColumn="0" w:lastRowFirstColumn="0" w:lastRowLastColumn="0"/>
             </w:pPr>
             <w:r>
@@ -795,6 +976,7 @@
           </w:tcPr>
           <w:p>
             <w:pPr>
+              <w:jc w:val="both"/>
               <w:cnfStyle w:val="100000000000" w:firstRow="1" w:lastRow="0" w:firstColumn="0" w:lastColumn="0" w:oddVBand="0" w:evenVBand="0" w:oddHBand="0" w:evenHBand="0" w:firstRowFirstColumn="0" w:firstRowLastColumn="0" w:lastRowFirstColumn="0" w:lastRowLastColumn="0"/>
             </w:pPr>
             <w:r>
@@ -808,6 +990,7 @@
           </w:tcPr>
           <w:p>
             <w:pPr>
+              <w:jc w:val="both"/>
               <w:cnfStyle w:val="100000000000" w:firstRow="1" w:lastRow="0" w:firstColumn="0" w:lastColumn="0" w:oddVBand="0" w:evenVBand="0" w:oddHBand="0" w:evenHBand="0" w:firstRowFirstColumn="0" w:firstRowLastColumn="0" w:lastRowFirstColumn="0" w:lastRowLastColumn="0"/>
               <w:rPr>
                 <w:b w:val="0"/>
@@ -832,6 +1015,7 @@
           <w:p>
             <w:pPr>
               <w:ind w:right="-259"/>
+              <w:jc w:val="both"/>
             </w:pPr>
             <w:r>
               <w:t>Nodes Explored</w:t>
@@ -844,6 +1028,7 @@
           </w:tcPr>
           <w:p>
             <w:pPr>
+              <w:jc w:val="both"/>
               <w:cnfStyle w:val="000000100000" w:firstRow="0" w:lastRow="0" w:firstColumn="0" w:lastColumn="0" w:oddVBand="0" w:evenVBand="0" w:oddHBand="1" w:evenHBand="0" w:firstRowFirstColumn="0" w:firstRowLastColumn="0" w:lastRowFirstColumn="0" w:lastRowLastColumn="0"/>
             </w:pPr>
             <w:r>
@@ -857,6 +1042,7 @@
           </w:tcPr>
           <w:p>
             <w:pPr>
+              <w:jc w:val="both"/>
               <w:cnfStyle w:val="000000100000" w:firstRow="0" w:lastRow="0" w:firstColumn="0" w:lastColumn="0" w:oddVBand="0" w:evenVBand="0" w:oddHBand="1" w:evenHBand="0" w:firstRowFirstColumn="0" w:firstRowLastColumn="0" w:lastRowFirstColumn="0" w:lastRowLastColumn="0"/>
             </w:pPr>
             <w:r>
@@ -870,6 +1056,7 @@
           </w:tcPr>
           <w:p>
             <w:pPr>
+              <w:jc w:val="both"/>
               <w:cnfStyle w:val="000000100000" w:firstRow="0" w:lastRow="0" w:firstColumn="0" w:lastColumn="0" w:oddVBand="0" w:evenVBand="0" w:oddHBand="1" w:evenHBand="0" w:firstRowFirstColumn="0" w:firstRowLastColumn="0" w:lastRowFirstColumn="0" w:lastRowLastColumn="0"/>
             </w:pPr>
             <w:r>
@@ -883,6 +1070,7 @@
           </w:tcPr>
           <w:p>
             <w:pPr>
+              <w:jc w:val="both"/>
               <w:cnfStyle w:val="000000100000" w:firstRow="0" w:lastRow="0" w:firstColumn="0" w:lastColumn="0" w:oddVBand="0" w:evenVBand="0" w:oddHBand="1" w:evenHBand="0" w:firstRowFirstColumn="0" w:firstRowLastColumn="0" w:lastRowFirstColumn="0" w:lastRowLastColumn="0"/>
             </w:pPr>
             <w:r>
@@ -896,6 +1084,7 @@
           </w:tcPr>
           <w:p>
             <w:pPr>
+              <w:jc w:val="both"/>
               <w:cnfStyle w:val="000000100000" w:firstRow="0" w:lastRow="0" w:firstColumn="0" w:lastColumn="0" w:oddVBand="0" w:evenVBand="0" w:oddHBand="1" w:evenHBand="0" w:firstRowFirstColumn="0" w:firstRowLastColumn="0" w:lastRowFirstColumn="0" w:lastRowLastColumn="0"/>
             </w:pPr>
             <w:r>
@@ -915,6 +1104,9 @@
             <w:tcW w:w="2127" w:type="dxa"/>
           </w:tcPr>
           <w:p>
+            <w:pPr>
+              <w:jc w:val="both"/>
+            </w:pPr>
             <w:r>
               <w:t>Total</w:t>
             </w:r>
@@ -929,6 +1121,7 @@
           </w:tcPr>
           <w:p>
             <w:pPr>
+              <w:jc w:val="both"/>
               <w:cnfStyle w:val="000000010000" w:firstRow="0" w:lastRow="0" w:firstColumn="0" w:lastColumn="0" w:oddVBand="0" w:evenVBand="0" w:oddHBand="0" w:evenHBand="1" w:firstRowFirstColumn="0" w:firstRowLastColumn="0" w:lastRowFirstColumn="0" w:lastRowLastColumn="0"/>
             </w:pPr>
             <w:r>
@@ -951,6 +1144,7 @@
           </w:tcPr>
           <w:p>
             <w:pPr>
+              <w:jc w:val="both"/>
               <w:cnfStyle w:val="000000010000" w:firstRow="0" w:lastRow="0" w:firstColumn="0" w:lastColumn="0" w:oddVBand="0" w:evenVBand="0" w:oddHBand="0" w:evenHBand="1" w:firstRowFirstColumn="0" w:firstRowLastColumn="0" w:lastRowFirstColumn="0" w:lastRowLastColumn="0"/>
             </w:pPr>
             <w:r>
@@ -970,6 +1164,7 @@
           </w:tcPr>
           <w:p>
             <w:pPr>
+              <w:jc w:val="both"/>
               <w:cnfStyle w:val="000000010000" w:firstRow="0" w:lastRow="0" w:firstColumn="0" w:lastColumn="0" w:oddVBand="0" w:evenVBand="0" w:oddHBand="0" w:evenHBand="1" w:firstRowFirstColumn="0" w:firstRowLastColumn="0" w:lastRowFirstColumn="0" w:lastRowLastColumn="0"/>
             </w:pPr>
             <w:r>
@@ -986,6 +1181,7 @@
           </w:tcPr>
           <w:p>
             <w:pPr>
+              <w:jc w:val="both"/>
               <w:cnfStyle w:val="000000010000" w:firstRow="0" w:lastRow="0" w:firstColumn="0" w:lastColumn="0" w:oddVBand="0" w:evenVBand="0" w:oddHBand="0" w:evenHBand="1" w:firstRowFirstColumn="0" w:firstRowLastColumn="0" w:lastRowFirstColumn="0" w:lastRowLastColumn="0"/>
             </w:pPr>
             <w:r>
@@ -999,6 +1195,7 @@
           </w:tcPr>
           <w:p>
             <w:pPr>
+              <w:jc w:val="both"/>
               <w:cnfStyle w:val="000000010000" w:firstRow="0" w:lastRow="0" w:firstColumn="0" w:lastColumn="0" w:oddVBand="0" w:evenVBand="0" w:oddHBand="0" w:evenHBand="1" w:firstRowFirstColumn="0" w:firstRowLastColumn="0" w:lastRowFirstColumn="0" w:lastRowLastColumn="0"/>
             </w:pPr>
             <w:r>
@@ -1018,6 +1215,9 @@
             <w:tcW w:w="2127" w:type="dxa"/>
           </w:tcPr>
           <w:p>
+            <w:pPr>
+              <w:jc w:val="both"/>
+            </w:pPr>
             <w:r>
               <w:t>Algorithm</w:t>
             </w:r>
@@ -1032,6 +1232,7 @@
           </w:tcPr>
           <w:p>
             <w:pPr>
+              <w:jc w:val="both"/>
               <w:cnfStyle w:val="000000100000" w:firstRow="0" w:lastRow="0" w:firstColumn="0" w:lastColumn="0" w:oddVBand="0" w:evenVBand="0" w:oddHBand="1" w:evenHBand="0" w:firstRowFirstColumn="0" w:firstRowLastColumn="0" w:lastRowFirstColumn="0" w:lastRowLastColumn="0"/>
             </w:pPr>
             <w:r>
@@ -1045,6 +1246,7 @@
           </w:tcPr>
           <w:p>
             <w:pPr>
+              <w:jc w:val="both"/>
               <w:cnfStyle w:val="000000100000" w:firstRow="0" w:lastRow="0" w:firstColumn="0" w:lastColumn="0" w:oddVBand="0" w:evenVBand="0" w:oddHBand="1" w:evenHBand="0" w:firstRowFirstColumn="0" w:firstRowLastColumn="0" w:lastRowFirstColumn="0" w:lastRowLastColumn="0"/>
             </w:pPr>
             <w:r>
@@ -1058,6 +1260,7 @@
           </w:tcPr>
           <w:p>
             <w:pPr>
+              <w:jc w:val="both"/>
               <w:cnfStyle w:val="000000100000" w:firstRow="0" w:lastRow="0" w:firstColumn="0" w:lastColumn="0" w:oddVBand="0" w:evenVBand="0" w:oddHBand="1" w:evenHBand="0" w:firstRowFirstColumn="0" w:firstRowLastColumn="0" w:lastRowFirstColumn="0" w:lastRowLastColumn="0"/>
             </w:pPr>
             <w:r>
@@ -1071,6 +1274,7 @@
           </w:tcPr>
           <w:p>
             <w:pPr>
+              <w:jc w:val="both"/>
               <w:cnfStyle w:val="000000100000" w:firstRow="0" w:lastRow="0" w:firstColumn="0" w:lastColumn="0" w:oddVBand="0" w:evenVBand="0" w:oddHBand="1" w:evenHBand="0" w:firstRowFirstColumn="0" w:firstRowLastColumn="0" w:lastRowFirstColumn="0" w:lastRowLastColumn="0"/>
             </w:pPr>
             <w:r>
@@ -1084,6 +1288,7 @@
           </w:tcPr>
           <w:p>
             <w:pPr>
+              <w:jc w:val="both"/>
               <w:cnfStyle w:val="000000100000" w:firstRow="0" w:lastRow="0" w:firstColumn="0" w:lastColumn="0" w:oddVBand="0" w:evenVBand="0" w:oddHBand="1" w:evenHBand="0" w:firstRowFirstColumn="0" w:firstRowLastColumn="0" w:lastRowFirstColumn="0" w:lastRowLastColumn="0"/>
             </w:pPr>
             <w:r>
@@ -1093,9 +1298,19 @@
         </w:tc>
       </w:tr>
     </w:tbl>
-    <w:p/>
     <w:p>
       <w:pPr>
+        <w:jc w:val="both"/>
+      </w:pPr>
+    </w:p>
+    <w:p>
+      <w:pPr>
+        <w:pStyle w:val="ListParagraph"/>
+        <w:numPr>
+          <w:ilvl w:val="0"/>
+          <w:numId w:val="1"/>
+        </w:numPr>
+        <w:jc w:val="both"/>
         <w:rPr>
           <w:b/>
           <w:sz w:val="28"/>
@@ -1129,37 +1344,984 @@
     </w:p>
     <w:p>
       <w:pPr>
+        <w:jc w:val="both"/>
+        <w:rPr>
+          <w:b/>
+          <w:sz w:val="28"/>
+          <w:szCs w:val="28"/>
+        </w:rPr>
+      </w:pPr>
+    </w:p>
+    <w:p>
+      <w:pPr>
+        <w:jc w:val="both"/>
+      </w:pPr>
+      <w:r>
+        <w:t>In Brute-force algorithm, I use recursion to set one value at a time.</w:t>
+      </w:r>
+      <w:r>
+        <w:t xml:space="preserve"> The </w:t>
+      </w:r>
+      <w:r>
+        <w:t>domain</w:t>
+      </w:r>
+      <w:r>
+        <w:t xml:space="preserve"> </w:t>
+      </w:r>
+      <w:r>
+        <w:t>is</w:t>
+      </w:r>
+      <w:r>
+        <w:t xml:space="preserve"> values</w:t>
+      </w:r>
+      <w:r>
+        <w:t xml:space="preserve"> </w:t>
+      </w:r>
+      <w:r>
+        <w:t xml:space="preserve">1 to 9. When we realize that there are no more empty cells, we </w:t>
+      </w:r>
+      <w:r>
+        <w:t>check to see if the puzzle has been solved, if not we go back and try the next value.</w:t>
+      </w:r>
+    </w:p>
+    <w:p>
+      <w:pPr>
+        <w:ind w:firstLine="720"/>
+        <w:jc w:val="both"/>
+      </w:pPr>
+    </w:p>
+    <w:p>
+      <w:pPr>
+        <w:jc w:val="both"/>
+      </w:pPr>
+      <w:r>
+        <w:t>This is</w:t>
+      </w:r>
+      <w:r>
+        <w:t xml:space="preserve"> of course</w:t>
+      </w:r>
+      <w:r>
+        <w:t xml:space="preserve"> bad because we don’t do any checking to look for </w:t>
+      </w:r>
+      <w:r>
+        <w:t>what’s available</w:t>
+      </w:r>
+      <w:r>
+        <w:t xml:space="preserve"> and we just try all possible values for all empty cells.</w:t>
+      </w:r>
+      <w:r>
+        <w:t xml:space="preserve"> </w:t>
+      </w:r>
+      <w:r>
+        <w:t xml:space="preserve">This replicates depth-first search with branching factor </w:t>
+      </w:r>
+      <w:r>
+        <w:t xml:space="preserve">being </w:t>
+      </w:r>
+      <w:r>
+        <w:t>9</w:t>
+      </w:r>
+      <w:r>
+        <w:t xml:space="preserve"> as</w:t>
+      </w:r>
+      <w:r>
+        <w:t xml:space="preserve"> domain length</w:t>
+      </w:r>
+      <w:r>
+        <w:t>.</w:t>
+      </w:r>
+    </w:p>
+    <w:p>
+      <w:pPr>
+        <w:jc w:val="both"/>
+      </w:pPr>
+    </w:p>
+    <w:p>
+      <w:pPr>
+        <w:jc w:val="both"/>
+      </w:pPr>
+      <w:r>
+        <w:t xml:space="preserve">This algorithm never ends since there are too many cases to consider for the given test cases. For example, for puzzle1, </w:t>
+      </w:r>
+      <w:r>
+        <w:t>there are 41 blank spaces. The algorithm will have to go through maximum</w:t>
+      </w:r>
+      <w:r>
+        <w:t xml:space="preserve"> of</w:t>
+      </w:r>
+      <w:r>
+        <w:t xml:space="preserve"> 9</w:t>
+      </w:r>
+      <w:r>
+        <w:rPr>
+          <w:vertAlign w:val="superscript"/>
+        </w:rPr>
+        <w:t>41</w:t>
+      </w:r>
+      <w:r>
+        <w:t xml:space="preserve"> = 1.33 x 10</w:t>
+      </w:r>
+      <w:r>
+        <w:rPr>
+          <w:vertAlign w:val="superscript"/>
+        </w:rPr>
+        <w:t>39</w:t>
+      </w:r>
+      <w:r>
+        <w:t xml:space="preserve"> permutations to get to the answer.</w:t>
+      </w:r>
+    </w:p>
+    <w:p>
+      <w:pPr>
+        <w:jc w:val="both"/>
+      </w:pPr>
+    </w:p>
+    <w:p>
+      <w:pPr>
+        <w:jc w:val="both"/>
+      </w:pPr>
+      <w:r>
         <w:rPr>
           <w:b/>
         </w:rPr>
-      </w:pPr>
+        <w:t>n</w:t>
+      </w:r>
+      <w:r>
+        <w:t xml:space="preserve"> = row/col size (9); </w:t>
+      </w:r>
+      <w:r>
+        <w:rPr>
+          <w:b/>
+        </w:rPr>
+        <w:t>d</w:t>
+      </w:r>
+      <w:r>
+        <w:t xml:space="preserve"> = filled out cells; </w:t>
+      </w:r>
+      <w:r>
+        <w:rPr>
+          <w:b/>
+        </w:rPr>
+        <w:t>m</w:t>
+      </w:r>
+      <w:r>
+        <w:t xml:space="preserve"> = n</w:t>
+      </w:r>
+      <w:r>
+        <w:rPr>
+          <w:vertAlign w:val="superscript"/>
+        </w:rPr>
+        <w:t>2</w:t>
+      </w:r>
+      <w:r>
+        <w:t xml:space="preserve"> – d</w:t>
+      </w:r>
     </w:p>
     <w:p>
-      <w:r>
-        <w:t>In Brute-force algorithm, I use recursion to set one value at a time.</w:t>
-      </w:r>
-      <w:r>
-        <w:t xml:space="preserve"> The </w:t>
-      </w:r>
-      <w:r>
-        <w:t>domain</w:t>
+      <w:pPr>
+        <w:jc w:val="both"/>
+        <w:rPr>
+          <w:b/>
+        </w:rPr>
+      </w:pPr>
+      <w:r>
+        <w:rPr>
+          <w:b/>
+        </w:rPr>
+        <w:t>Time complexity</w:t>
+      </w:r>
+      <w:r>
+        <w:t>: O(</w:t>
+      </w:r>
+      <w:r>
+        <w:t>n</w:t>
+      </w:r>
+      <w:r>
+        <w:rPr>
+          <w:vertAlign w:val="superscript"/>
+        </w:rPr>
+        <w:t>m</w:t>
+      </w:r>
+      <w:r>
+        <w:t>)</w:t>
+      </w:r>
+      <w:r>
+        <w:t xml:space="preserve"> = </w:t>
+      </w:r>
+      <w:r>
+        <w:rPr>
+          <w:b/>
+        </w:rPr>
+        <w:t>O(9</w:t>
+      </w:r>
+      <w:r>
+        <w:rPr>
+          <w:b/>
+          <w:vertAlign w:val="superscript"/>
+        </w:rPr>
+        <w:t>m</w:t>
+      </w:r>
+      <w:r>
+        <w:rPr>
+          <w:b/>
+        </w:rPr>
+        <w:t>)</w:t>
+      </w:r>
+    </w:p>
+    <w:p>
+      <w:pPr>
+        <w:jc w:val="both"/>
+      </w:pPr>
+      <w:r>
+        <w:t>Since we consider all the cases, each cell can have 1-9 values, therefore the total permutations are 9</w:t>
+      </w:r>
+      <w:r>
+        <w:rPr>
+          <w:vertAlign w:val="superscript"/>
+        </w:rPr>
+        <w:t>m</w:t>
+      </w:r>
+      <w:r>
+        <w:t>, where m is the number of empty cells.</w:t>
+      </w:r>
+    </w:p>
+    <w:p>
+      <w:pPr>
+        <w:jc w:val="both"/>
+        <w:rPr>
+          <w:b/>
+        </w:rPr>
+      </w:pPr>
+    </w:p>
+    <w:p>
+      <w:pPr>
+        <w:jc w:val="both"/>
+        <w:rPr>
+          <w:b/>
+        </w:rPr>
+      </w:pPr>
+      <w:r>
+        <w:rPr>
+          <w:b/>
+        </w:rPr>
+        <w:t>Space complexity</w:t>
+      </w:r>
+      <w:r>
+        <w:t>:</w:t>
       </w:r>
       <w:r>
         <w:t xml:space="preserve"> </w:t>
       </w:r>
       <w:r>
-        <w:t>is</w:t>
-      </w:r>
-      <w:r>
-        <w:t xml:space="preserve"> values</w:t>
-      </w:r>
-      <w:bookmarkStart w:id="0" w:name="_GoBack"/>
-      <w:bookmarkEnd w:id="0"/>
+        <w:rPr>
+          <w:b/>
+        </w:rPr>
+        <w:t>O(m)</w:t>
+      </w:r>
+    </w:p>
+    <w:p>
+      <w:pPr>
+        <w:jc w:val="both"/>
+      </w:pPr>
+      <w:r>
+        <w:lastRenderedPageBreak/>
+        <w:t xml:space="preserve">Since this is </w:t>
+      </w:r>
+      <w:r>
+        <w:t>a recursive im</w:t>
+      </w:r>
+      <w:r>
+        <w:t>plementation of Brute-force, the worst case scenario will of course be O(m) where m is the maximum tree depth or number of empty cells in this case.</w:t>
+      </w:r>
+    </w:p>
+    <w:p>
+      <w:pPr>
+        <w:jc w:val="both"/>
+      </w:pPr>
+    </w:p>
+    <w:p>
+      <w:pPr>
+        <w:pStyle w:val="ListParagraph"/>
+        <w:numPr>
+          <w:ilvl w:val="0"/>
+          <w:numId w:val="1"/>
+        </w:numPr>
+        <w:jc w:val="both"/>
+        <w:rPr>
+          <w:b/>
+          <w:sz w:val="28"/>
+          <w:szCs w:val="28"/>
+        </w:rPr>
+      </w:pPr>
+      <w:r>
+        <w:rPr>
+          <w:b/>
+          <w:sz w:val="28"/>
+          <w:szCs w:val="28"/>
+        </w:rPr>
+        <w:t>Backtracking</w:t>
+      </w:r>
+    </w:p>
+    <w:p>
+      <w:pPr>
+        <w:jc w:val="both"/>
+        <w:rPr>
+          <w:b/>
+          <w:sz w:val="28"/>
+          <w:szCs w:val="28"/>
+        </w:rPr>
+      </w:pPr>
+    </w:p>
+    <w:p>
+      <w:pPr>
+        <w:jc w:val="both"/>
+      </w:pPr>
+      <w:r>
+        <w:t xml:space="preserve">Using Backtracking, </w:t>
+      </w:r>
+      <w:r>
+        <w:t>we</w:t>
+      </w:r>
+      <w:r>
+        <w:t xml:space="preserve"> add one more step to the brute-force algorithm. At each step, </w:t>
+      </w:r>
+      <w:r>
+        <w:t>after</w:t>
+      </w:r>
+      <w:r>
+        <w:t xml:space="preserve"> adding values to the cell, I check to make sure that the same value is not in the row, column or 3x3 block of the given cell.</w:t>
+      </w:r>
+      <w:r>
+        <w:t xml:space="preserve"> If it is, we ignore that value </w:t>
+      </w:r>
+      <w:r>
+        <w:t xml:space="preserve">and set it back to 0 </w:t>
+      </w:r>
+      <w:r>
+        <w:t xml:space="preserve">since it is </w:t>
+      </w:r>
+      <w:r>
+        <w:t>not a valid move and we move on to explore the next value</w:t>
+      </w:r>
+      <w:r>
+        <w:t xml:space="preserve">. And if adding the value at that cell is legal, we </w:t>
+      </w:r>
+      <w:r>
+        <w:t>set that value and call the function recursively on rest of the empty cells.</w:t>
+      </w:r>
+    </w:p>
+    <w:p>
+      <w:pPr>
+        <w:jc w:val="both"/>
+      </w:pPr>
+    </w:p>
+    <w:p>
+      <w:pPr>
+        <w:jc w:val="both"/>
+      </w:pPr>
+      <w:r>
+        <w:t>This is way faster than Brute-force because b</w:t>
+      </w:r>
+      <w:r>
+        <w:t>y here</w:t>
+      </w:r>
+      <w:r>
+        <w:t>,</w:t>
+      </w:r>
+      <w:r>
+        <w:t xml:space="preserve"> we are eliminating </w:t>
+      </w:r>
+      <w:r>
+        <w:t>all branches of Brute-force that have nodes that clearly do not meet the requirements of a Sudoku board</w:t>
+      </w:r>
+      <w:r>
+        <w:t xml:space="preserve"> by doing a check at each node.</w:t>
+      </w:r>
+      <w:r>
+        <w:t xml:space="preserve"> We can see from the table that it finishes in very short time with reasonable number of nodes expanded.</w:t>
+      </w:r>
+    </w:p>
+    <w:p>
+      <w:pPr>
+        <w:jc w:val="both"/>
+      </w:pPr>
+    </w:p>
+    <w:p>
+      <w:pPr>
+        <w:jc w:val="both"/>
+      </w:pPr>
+      <w:r>
+        <w:rPr>
+          <w:b/>
+        </w:rPr>
+        <w:t>n</w:t>
+      </w:r>
+      <w:r>
+        <w:t xml:space="preserve"> = row/col size (9); </w:t>
+      </w:r>
+      <w:r>
+        <w:rPr>
+          <w:b/>
+        </w:rPr>
+        <w:t>d</w:t>
+      </w:r>
+      <w:r>
+        <w:t xml:space="preserve"> = filled out cells; </w:t>
+      </w:r>
+      <w:r>
+        <w:rPr>
+          <w:b/>
+        </w:rPr>
+        <w:t>m</w:t>
+      </w:r>
+      <w:r>
+        <w:t xml:space="preserve"> = n</w:t>
+      </w:r>
+      <w:r>
+        <w:rPr>
+          <w:vertAlign w:val="superscript"/>
+        </w:rPr>
+        <w:t>2</w:t>
+      </w:r>
+      <w:r>
+        <w:t xml:space="preserve"> – d</w:t>
+      </w:r>
+    </w:p>
+    <w:p>
+      <w:pPr>
+        <w:jc w:val="both"/>
+        <w:rPr>
+          <w:b/>
+        </w:rPr>
+      </w:pPr>
+      <w:r>
+        <w:rPr>
+          <w:b/>
+        </w:rPr>
+        <w:t>Time complexity</w:t>
+      </w:r>
+      <w:r>
+        <w:t>: O(n</w:t>
+      </w:r>
+      <w:r>
+        <w:rPr>
+          <w:vertAlign w:val="superscript"/>
+        </w:rPr>
+        <w:t>m</w:t>
+      </w:r>
+      <w:r>
+        <w:t xml:space="preserve">) = </w:t>
+      </w:r>
+      <w:r>
+        <w:rPr>
+          <w:b/>
+        </w:rPr>
+        <w:t>O(9</w:t>
+      </w:r>
+      <w:r>
+        <w:rPr>
+          <w:b/>
+          <w:vertAlign w:val="superscript"/>
+        </w:rPr>
+        <w:t>m</w:t>
+      </w:r>
+      <w:r>
+        <w:rPr>
+          <w:b/>
+        </w:rPr>
+        <w:t>)</w:t>
+      </w:r>
+    </w:p>
+    <w:p>
+      <w:pPr>
+        <w:jc w:val="both"/>
+      </w:pPr>
+      <w:r>
+        <w:t xml:space="preserve">The time complexity for worst case in </w:t>
+      </w:r>
+      <w:r>
+        <w:t>Backtrack</w:t>
+      </w:r>
+      <w:r>
+        <w:t xml:space="preserve"> is same as Brute-force algorithm since we will be going through maximum all the possible solutions (9</w:t>
+      </w:r>
+      <w:r>
+        <w:rPr>
+          <w:vertAlign w:val="superscript"/>
+        </w:rPr>
+        <w:t>m</w:t>
+      </w:r>
+      <w:r>
+        <w:t>) to get</w:t>
+      </w:r>
+      <w:r>
+        <w:t xml:space="preserve"> to the answer.</w:t>
+      </w:r>
+    </w:p>
+    <w:p>
+      <w:pPr>
+        <w:jc w:val="both"/>
+      </w:pPr>
+    </w:p>
+    <w:p>
+      <w:pPr>
+        <w:jc w:val="both"/>
+      </w:pPr>
+      <w:r>
+        <w:rPr>
+          <w:b/>
+        </w:rPr>
+        <w:t>Space complexity</w:t>
+      </w:r>
+      <w:r>
+        <w:t>:</w:t>
+      </w:r>
       <w:r>
         <w:t xml:space="preserve"> </w:t>
       </w:r>
       <w:r>
-        <w:t xml:space="preserve">1 to 9. When we realize that there are no more empty cells, we </w:t>
+        <w:rPr>
+          <w:b/>
+        </w:rPr>
+        <w:t>O(m)</w:t>
+      </w:r>
+    </w:p>
+    <w:p>
+      <w:pPr>
+        <w:jc w:val="both"/>
+      </w:pPr>
+      <w:r>
+        <w:t xml:space="preserve">As mentioned above, the Space complexity for worst case in Backtrack will also be same as </w:t>
+      </w:r>
+      <w:r>
+        <w:t>Brute-force since we are we are using recursion and maximum tree depth at given time can be m, the number of empty cells in the grid.</w:t>
+      </w:r>
+    </w:p>
+    <w:p>
+      <w:pPr>
+        <w:jc w:val="both"/>
+      </w:pPr>
+    </w:p>
+    <w:p>
+      <w:pPr>
+        <w:pStyle w:val="ListParagraph"/>
+        <w:numPr>
+          <w:ilvl w:val="0"/>
+          <w:numId w:val="1"/>
+        </w:numPr>
+        <w:jc w:val="both"/>
+        <w:rPr>
+          <w:b/>
+          <w:sz w:val="28"/>
+          <w:szCs w:val="28"/>
+        </w:rPr>
+      </w:pPr>
+      <w:r>
+        <w:rPr>
+          <w:b/>
+          <w:sz w:val="28"/>
+          <w:szCs w:val="28"/>
+        </w:rPr>
+        <w:t>Forward-</w:t>
+      </w:r>
+      <w:r>
+        <w:rPr>
+          <w:b/>
+          <w:sz w:val="28"/>
+          <w:szCs w:val="28"/>
+        </w:rPr>
+        <w:t>Checking with Minimum Remaining Value Heuristic</w:t>
+      </w:r>
+    </w:p>
+    <w:p>
+      <w:pPr>
+        <w:jc w:val="both"/>
+      </w:pPr>
+    </w:p>
+    <w:p>
+      <w:pPr>
+        <w:jc w:val="both"/>
+      </w:pPr>
+      <w:r>
+        <w:t xml:space="preserve">In Forward-checking, we initially </w:t>
+      </w:r>
+      <w:r>
+        <w:t>pre-</w:t>
+      </w:r>
+      <w:r>
+        <w:t>generate list of possible values at</w:t>
+      </w:r>
+      <w:r>
+        <w:t xml:space="preserve"> each empty cell in the grid.</w:t>
+      </w:r>
+      <w:r>
+        <w:t xml:space="preserve"> </w:t>
+      </w:r>
+      <w:r>
+        <w:t>W</w:t>
+      </w:r>
+      <w:r>
+        <w:t xml:space="preserve">hen we try a value at that </w:t>
+      </w:r>
+      <w:r>
+        <w:t>point,</w:t>
+      </w:r>
+      <w:r>
+        <w:t xml:space="preserve"> we remove that value from the same row, column and block</w:t>
+      </w:r>
+      <w:r>
+        <w:t xml:space="preserve"> and than try to fill in the rest of the cells recursively</w:t>
+      </w:r>
+      <w:r>
+        <w:t>.</w:t>
+      </w:r>
+    </w:p>
+    <w:p>
+      <w:pPr>
+        <w:jc w:val="both"/>
+      </w:pPr>
+    </w:p>
+    <w:p>
+      <w:pPr>
+        <w:jc w:val="both"/>
+      </w:pPr>
+      <w:r>
+        <w:t>Minimum re</w:t>
+      </w:r>
+      <w:r>
+        <w:t xml:space="preserve">maining value heuristic </w:t>
+      </w:r>
+      <w:r>
+        <w:t>makes th</w:t>
+      </w:r>
+      <w:r>
+        <w:t>is a CS</w:t>
+      </w:r>
+      <w:r>
+        <w:t>P</w:t>
+      </w:r>
+      <w:r>
+        <w:t xml:space="preserve">. It makes sure that we always branch on a node with the smallest </w:t>
+      </w:r>
+      <w:r>
+        <w:t>remaining values.</w:t>
+      </w:r>
+    </w:p>
+    <w:p>
+      <w:pPr>
+        <w:jc w:val="both"/>
+      </w:pPr>
+    </w:p>
+    <w:p>
+      <w:pPr>
+        <w:jc w:val="both"/>
+      </w:pPr>
+      <w:r>
+        <w:t xml:space="preserve">So </w:t>
+      </w:r>
+      <w:r>
+        <w:t>using FC with MRV</w:t>
+      </w:r>
+      <w:r>
+        <w:t xml:space="preserve">, we always branch on the </w:t>
+      </w:r>
+      <w:r>
+        <w:t>cell that has least number of valid values.</w:t>
+      </w:r>
+      <w:r>
+        <w:t xml:space="preserve"> This gives us m</w:t>
+      </w:r>
+      <w:r>
+        <w:t>ore chance of success</w:t>
+      </w:r>
+      <w:r>
+        <w:t xml:space="preserve"> since it produces skinny trees at the top. This means that more values can be </w:t>
+      </w:r>
+      <w:r>
+        <w:t>checked</w:t>
+      </w:r>
+      <w:r>
+        <w:t xml:space="preserve"> with fewer nodes searched, which guarantees more constraints an</w:t>
+      </w:r>
+      <w:r>
+        <w:t>d domain wipeouts with less work</w:t>
+      </w:r>
+      <w:r>
+        <w:t>.</w:t>
+      </w:r>
+    </w:p>
+    <w:p>
+      <w:pPr>
+        <w:jc w:val="both"/>
+      </w:pPr>
+    </w:p>
+    <w:p>
+      <w:pPr>
+        <w:jc w:val="both"/>
+      </w:pPr>
+      <w:r>
+        <w:t xml:space="preserve">As we can see in the results, </w:t>
+      </w:r>
+      <w:r>
+        <w:t>FC with MRV</w:t>
+      </w:r>
+      <w:r>
+        <w:t xml:space="preserve"> </w:t>
+      </w:r>
+      <w:r>
+        <w:t>is way faster than Backtrack in terms of speed and in terms of nodes explored.</w:t>
+      </w:r>
+      <w:r>
+        <w:t xml:space="preserve"> </w:t>
+      </w:r>
+      <w:r>
+        <w:t>The difference is that forward checking makes sure we know which values are valid beforehand</w:t>
+      </w:r>
+      <w:r>
+        <w:t>, whereas Backtrack checks all the values on the go</w:t>
+      </w:r>
+      <w:r>
+        <w:t xml:space="preserve">. </w:t>
+      </w:r>
+      <w:r>
+        <w:t xml:space="preserve">Here, </w:t>
+      </w:r>
+      <w:r>
+        <w:t>FC with MRV</w:t>
+      </w:r>
+      <w:r>
+        <w:t xml:space="preserve"> also</w:t>
+      </w:r>
+      <w:r>
+        <w:t xml:space="preserve"> make sure that we fill cells in the order that giv</w:t>
+      </w:r>
+      <w:r>
+        <w:t xml:space="preserve">es us </w:t>
+      </w:r>
+      <w:r>
+        <w:t>minimum chance of failure</w:t>
+      </w:r>
+      <w:r>
+        <w:t xml:space="preserve"> (i.e. </w:t>
+      </w:r>
+      <w:r>
+        <w:t>if we have nodes a and b with 4</w:t>
+      </w:r>
+      <w:r>
+        <w:t xml:space="preserve"> and 2 valid values in that order, </w:t>
+      </w:r>
+      <w:r>
+        <w:t xml:space="preserve">expanding b gives us 50% chance of success compared to </w:t>
+      </w:r>
+      <w:r>
+        <w:t>25</w:t>
+      </w:r>
+      <w:r>
+        <w:t>% of a</w:t>
+      </w:r>
+      <w:r>
+        <w:t>)</w:t>
+      </w:r>
+      <w:r>
+        <w:t>.</w:t>
+      </w:r>
+    </w:p>
+    <w:p>
+      <w:pPr>
+        <w:jc w:val="both"/>
+      </w:pPr>
+    </w:p>
+    <w:p>
+      <w:pPr>
+        <w:jc w:val="both"/>
+      </w:pPr>
+      <w:r>
+        <w:rPr>
+          <w:b/>
+        </w:rPr>
+        <w:t>n</w:t>
+      </w:r>
+      <w:r>
+        <w:t xml:space="preserve"> = row/col size (9); </w:t>
+      </w:r>
+      <w:r>
+        <w:rPr>
+          <w:b/>
+        </w:rPr>
+        <w:t>d</w:t>
+      </w:r>
+      <w:r>
+        <w:t xml:space="preserve"> = filled out cells; </w:t>
+      </w:r>
+      <w:r>
+        <w:rPr>
+          <w:b/>
+        </w:rPr>
+        <w:t>m</w:t>
+      </w:r>
+      <w:r>
+        <w:t xml:space="preserve"> = n</w:t>
+      </w:r>
+      <w:r>
+        <w:rPr>
+          <w:vertAlign w:val="superscript"/>
+        </w:rPr>
+        <w:t>2</w:t>
+      </w:r>
+      <w:r>
+        <w:t xml:space="preserve"> – d</w:t>
+      </w:r>
+    </w:p>
+    <w:p>
+      <w:pPr>
+        <w:jc w:val="both"/>
+        <w:rPr>
+          <w:b/>
+        </w:rPr>
+      </w:pPr>
+      <w:r>
+        <w:rPr>
+          <w:b/>
+        </w:rPr>
+        <w:t>Time complexity</w:t>
+      </w:r>
+      <w:r>
+        <w:t>: O(n</w:t>
+      </w:r>
+      <w:r>
+        <w:rPr>
+          <w:vertAlign w:val="superscript"/>
+        </w:rPr>
+        <w:t>m</w:t>
+      </w:r>
+      <w:r>
+        <w:t xml:space="preserve">) = </w:t>
+      </w:r>
+      <w:r>
+        <w:rPr>
+          <w:b/>
+        </w:rPr>
+        <w:t>O(9</w:t>
+      </w:r>
+      <w:r>
+        <w:rPr>
+          <w:b/>
+          <w:vertAlign w:val="superscript"/>
+        </w:rPr>
+        <w:t>m</w:t>
+      </w:r>
+      <w:r>
+        <w:rPr>
+          <w:b/>
+        </w:rPr>
+        <w:t>)</w:t>
+      </w:r>
+    </w:p>
+    <w:p>
+      <w:pPr>
+        <w:jc w:val="both"/>
+      </w:pPr>
+      <w:r>
+        <w:t>The w</w:t>
+      </w:r>
+      <w:r>
+        <w:t>orst case</w:t>
+      </w:r>
+      <w:r>
+        <w:t xml:space="preserve"> or higher bound of</w:t>
+      </w:r>
+      <w:r>
+        <w:t xml:space="preserve"> time complexity</w:t>
+      </w:r>
+      <w:r>
+        <w:t xml:space="preserve"> for </w:t>
+      </w:r>
+      <w:r>
+        <w:t xml:space="preserve">MRV is </w:t>
+      </w:r>
+      <w:r>
+        <w:t>also 9</w:t>
+      </w:r>
+      <w:r>
+        <w:rPr>
+          <w:vertAlign w:val="superscript"/>
+        </w:rPr>
+        <w:t>m</w:t>
+      </w:r>
+      <w:r>
+        <w:t xml:space="preserve"> in this case/ Although w</w:t>
+      </w:r>
+      <w:r>
+        <w:t>e make improvements selecting the most efficient paths</w:t>
+      </w:r>
+      <w:r>
+        <w:t xml:space="preserve"> by using MRV</w:t>
+      </w:r>
+      <w:r>
+        <w:t xml:space="preserve"> and</w:t>
+      </w:r>
+      <w:r>
+        <w:t xml:space="preserve"> eliminating invalid nodes using Forward Checking</w:t>
+      </w:r>
+      <w:r>
+        <w:t>,</w:t>
+      </w:r>
+      <w:r>
+        <w:t xml:space="preserve"> worst case remains the same.</w:t>
+      </w:r>
+    </w:p>
+    <w:p>
+      <w:pPr>
+        <w:jc w:val="both"/>
+      </w:pPr>
+    </w:p>
+    <w:p>
+      <w:pPr>
+        <w:jc w:val="both"/>
+      </w:pPr>
+      <w:r>
+        <w:rPr>
+          <w:b/>
+        </w:rPr>
+        <w:t>Space complexity</w:t>
+      </w:r>
+      <w:r>
+        <w:t xml:space="preserve">: </w:t>
+      </w:r>
+      <w:r>
+        <w:rPr>
+          <w:b/>
+        </w:rPr>
+        <w:t>O(m)</w:t>
+      </w:r>
+    </w:p>
+    <w:p>
+      <w:pPr>
+        <w:jc w:val="both"/>
+      </w:pPr>
+      <w:r>
+        <w:t>Worst case space complexity for FC-MRV</w:t>
+      </w:r>
+      <w:r>
+        <w:t xml:space="preserve"> will be O(m) since we will be saving maximum of m </w:t>
+      </w:r>
+      <w:r>
+        <w:t xml:space="preserve">nodes while </w:t>
+      </w:r>
+      <w:r>
+        <w:t>using recursion</w:t>
+      </w:r>
+      <w:r>
+        <w:t>, where m is the maxi</w:t>
+      </w:r>
+      <w:r>
+        <w:t>m</w:t>
+      </w:r>
+      <w:r>
+        <w:t>um tree depth</w:t>
+      </w:r>
+      <w:r>
+        <w:t xml:space="preserve"> or number of empty cells in a puzzle.</w:t>
       </w:r>
     </w:p>
     <w:sectPr>
@@ -1170,6 +2332,100 @@
     </w:sectPr>
   </w:body>
 </w:document>
+</file>
+
+<file path=word/numbering.xml><?xml version="1.0" encoding="utf-8"?>
+<w:numbering xmlns:wpc="http://schemas.microsoft.com/office/word/2010/wordprocessingCanvas" xmlns:mo="http://schemas.microsoft.com/office/mac/office/2008/main" xmlns:mc="http://schemas.openxmlformats.org/markup-compatibility/2006" xmlns:mv="urn:schemas-microsoft-com:mac:vml" xmlns:o="urn:schemas-microsoft-com:office:office" xmlns:r="http://schemas.openxmlformats.org/officeDocument/2006/relationships" xmlns:m="http://schemas.openxmlformats.org/officeDocument/2006/math" xmlns:v="urn:schemas-microsoft-com:vml" xmlns:wp14="http://schemas.microsoft.com/office/word/2010/wordprocessingDrawing" xmlns:wp="http://schemas.openxmlformats.org/drawingml/2006/wordprocessingDrawing" xmlns:w10="urn:schemas-microsoft-com:office:word" xmlns:w="http://schemas.openxmlformats.org/wordprocessingml/2006/main" xmlns:w14="http://schemas.microsoft.com/office/word/2010/wordml" xmlns:wpg="http://schemas.microsoft.com/office/word/2010/wordprocessingGroup" xmlns:wpi="http://schemas.microsoft.com/office/word/2010/wordprocessingInk" xmlns:wne="http://schemas.microsoft.com/office/word/2006/wordml" xmlns:wps="http://schemas.microsoft.com/office/word/2010/wordprocessingShape" mc:Ignorable="w14 wp14">
+  <w:abstractNum w:abstractNumId="0">
+    <w:nsid w:val="78F054EA"/>
+    <w:multiLevelType w:val="hybridMultilevel"/>
+    <w:tmpl w:val="0E9A949A"/>
+    <w:lvl w:ilvl="0" w:tplc="0409000F">
+      <w:start w:val="1"/>
+      <w:numFmt w:val="decimal"/>
+      <w:lvlText w:val="%1."/>
+      <w:lvlJc w:val="left"/>
+      <w:pPr>
+        <w:ind w:left="720" w:hanging="360"/>
+      </w:pPr>
+    </w:lvl>
+    <w:lvl w:ilvl="1" w:tplc="04090019" w:tentative="1">
+      <w:start w:val="1"/>
+      <w:numFmt w:val="lowerLetter"/>
+      <w:lvlText w:val="%2."/>
+      <w:lvlJc w:val="left"/>
+      <w:pPr>
+        <w:ind w:left="1440" w:hanging="360"/>
+      </w:pPr>
+    </w:lvl>
+    <w:lvl w:ilvl="2" w:tplc="0409001B" w:tentative="1">
+      <w:start w:val="1"/>
+      <w:numFmt w:val="lowerRoman"/>
+      <w:lvlText w:val="%3."/>
+      <w:lvlJc w:val="right"/>
+      <w:pPr>
+        <w:ind w:left="2160" w:hanging="180"/>
+      </w:pPr>
+    </w:lvl>
+    <w:lvl w:ilvl="3" w:tplc="0409000F" w:tentative="1">
+      <w:start w:val="1"/>
+      <w:numFmt w:val="decimal"/>
+      <w:lvlText w:val="%4."/>
+      <w:lvlJc w:val="left"/>
+      <w:pPr>
+        <w:ind w:left="2880" w:hanging="360"/>
+      </w:pPr>
+    </w:lvl>
+    <w:lvl w:ilvl="4" w:tplc="04090019" w:tentative="1">
+      <w:start w:val="1"/>
+      <w:numFmt w:val="lowerLetter"/>
+      <w:lvlText w:val="%5."/>
+      <w:lvlJc w:val="left"/>
+      <w:pPr>
+        <w:ind w:left="3600" w:hanging="360"/>
+      </w:pPr>
+    </w:lvl>
+    <w:lvl w:ilvl="5" w:tplc="0409001B" w:tentative="1">
+      <w:start w:val="1"/>
+      <w:numFmt w:val="lowerRoman"/>
+      <w:lvlText w:val="%6."/>
+      <w:lvlJc w:val="right"/>
+      <w:pPr>
+        <w:ind w:left="4320" w:hanging="180"/>
+      </w:pPr>
+    </w:lvl>
+    <w:lvl w:ilvl="6" w:tplc="0409000F" w:tentative="1">
+      <w:start w:val="1"/>
+      <w:numFmt w:val="decimal"/>
+      <w:lvlText w:val="%7."/>
+      <w:lvlJc w:val="left"/>
+      <w:pPr>
+        <w:ind w:left="5040" w:hanging="360"/>
+      </w:pPr>
+    </w:lvl>
+    <w:lvl w:ilvl="7" w:tplc="04090019" w:tentative="1">
+      <w:start w:val="1"/>
+      <w:numFmt w:val="lowerLetter"/>
+      <w:lvlText w:val="%8."/>
+      <w:lvlJc w:val="left"/>
+      <w:pPr>
+        <w:ind w:left="5760" w:hanging="360"/>
+      </w:pPr>
+    </w:lvl>
+    <w:lvl w:ilvl="8" w:tplc="0409001B" w:tentative="1">
+      <w:start w:val="1"/>
+      <w:numFmt w:val="lowerRoman"/>
+      <w:lvlText w:val="%9."/>
+      <w:lvlJc w:val="right"/>
+      <w:pPr>
+        <w:ind w:left="6480" w:hanging="180"/>
+      </w:pPr>
+    </w:lvl>
+  </w:abstractNum>
+  <w:num w:numId="1">
+    <w:abstractNumId w:val="0"/>
+  </w:num>
+</w:numbering>
 </file>
 
 <file path=word/styles.xml><?xml version="1.0" encoding="utf-8"?>
@@ -3113,6 +4369,17 @@
       </w:tcPr>
     </w:tblStylePr>
   </w:style>
+  <w:style w:type="paragraph" w:styleId="ListParagraph">
+    <w:name w:val="List Paragraph"/>
+    <w:basedOn w:val="Normal"/>
+    <w:uiPriority w:val="34"/>
+    <w:qFormat/>
+    <w:rsid w:val="00A25CC8"/>
+    <w:pPr>
+      <w:ind w:left="720"/>
+      <w:contextualSpacing/>
+    </w:pPr>
+  </w:style>
 </w:styles>
 </file>
 
@@ -5056,6 +6323,17 @@
         </w:tcBorders>
       </w:tcPr>
     </w:tblStylePr>
+  </w:style>
+  <w:style w:type="paragraph" w:styleId="ListParagraph">
+    <w:name w:val="List Paragraph"/>
+    <w:basedOn w:val="Normal"/>
+    <w:uiPriority w:val="34"/>
+    <w:qFormat/>
+    <w:rsid w:val="00A25CC8"/>
+    <w:pPr>
+      <w:ind w:left="720"/>
+      <w:contextualSpacing/>
+    </w:pPr>
   </w:style>
 </w:styles>
 </file>

</xml_diff>